<commit_message>
21 July 2025 Sanion
</commit_message>
<xml_diff>
--- a/PDA Project/New_Technolgy_Team/LU Ver 0.0 Requirements.docx
+++ b/PDA Project/New_Technolgy_Team/LU Ver 0.0 Requirements.docx
@@ -1404,6 +1404,7 @@
         <w:t xml:space="preserve">Verification of linkage of DACU for GIS and DACU for </w:t>
       </w:r>
       <w:proofErr w:type="spellStart"/>
+      <w:proofErr w:type="gramStart"/>
       <w:r>
         <w:rPr>
           <w:color w:val="ED7D31" w:themeColor="accent2"/>
@@ -1411,6 +1412,7 @@
         <w:t>M.Tr</w:t>
       </w:r>
       <w:proofErr w:type="spellEnd"/>
+      <w:proofErr w:type="gramEnd"/>
       <w:r>
         <w:rPr>
           <w:color w:val="ED7D31" w:themeColor="accent2"/>
@@ -1418,6 +1420,7 @@
         <w:t xml:space="preserve"> (1 DACU for GIS, 1 PDDAU and DACU for </w:t>
       </w:r>
       <w:proofErr w:type="spellStart"/>
+      <w:proofErr w:type="gramStart"/>
       <w:r>
         <w:rPr>
           <w:color w:val="ED7D31" w:themeColor="accent2"/>
@@ -1425,6 +1428,7 @@
         <w:t>M.Tr</w:t>
       </w:r>
       <w:proofErr w:type="spellEnd"/>
+      <w:proofErr w:type="gramEnd"/>
       <w:r>
         <w:rPr>
           <w:color w:val="ED7D31" w:themeColor="accent2"/>
@@ -1739,6 +1743,14 @@
           <w:rFonts w:hint="eastAsia"/>
         </w:rPr>
         <w:t>한전 일반 구매 규격 – 5.2.5, 5.3.7(9)에서 요구하는 노이즈 제거 기준을 충족하기 위함</w:t>
+      </w:r>
+    </w:p>
+    <w:p>
+      <w:r>
+        <w:rPr>
+          <w:color w:val="EE0000"/>
+        </w:rPr>
+        <w:t>To meet the noise removal standards required by KEPCO General Purchasing Specifications – 5.2.5, 5.3.7(9)</w:t>
       </w:r>
     </w:p>
     <w:p>
@@ -1905,7 +1917,71 @@
         <w:t xml:space="preserve"> 5.2.5, 5.3.7</w:t>
       </w:r>
     </w:p>
-    <w:p/>
+    <w:p>
+      <w:pPr>
+        <w:rPr>
+          <w:color w:val="EE0000"/>
+        </w:rPr>
+      </w:pPr>
+      <w:r>
+        <w:rPr>
+          <w:color w:val="EE0000"/>
+        </w:rPr>
+        <w:t>(11) When a partial discharge signal and a noise signal are input to the partial discharge sensor and noise sensor, the noise signal and the partial discharge signal must be separated through high-speed sampling.</w:t>
+      </w:r>
+    </w:p>
+    <w:p>
+      <w:pPr>
+        <w:rPr>
+          <w:color w:val="EE0000"/>
+        </w:rPr>
+      </w:pPr>
+      <w:r>
+        <w:rPr>
+          <w:color w:val="EE0000"/>
+        </w:rPr>
+        <w:t>5.2.5 Noise Removal</w:t>
+      </w:r>
+    </w:p>
+    <w:p>
+      <w:pPr>
+        <w:rPr>
+          <w:color w:val="EE0000"/>
+        </w:rPr>
+      </w:pPr>
+      <w:r>
+        <w:rPr>
+          <w:color w:val="EE0000"/>
+        </w:rPr>
+        <w:lastRenderedPageBreak/>
+        <w:t>Noise signals that originate from the outside and flow into the inside can be removed by applying gating, signal speed difference detection, filters, etc., and must be able to be distinguished from internal and external signals.</w:t>
+      </w:r>
+    </w:p>
+    <w:p>
+      <w:pPr>
+        <w:rPr>
+          <w:color w:val="EE0000"/>
+        </w:rPr>
+      </w:pPr>
+      <w:r>
+        <w:rPr>
+          <w:color w:val="EE0000"/>
+        </w:rPr>
+        <w:t>However, more than one filter (BRF) for removing specific noise cannot be used.</w:t>
+      </w:r>
+      <w:r>
+        <w:rPr>
+          <w:color w:val="EE0000"/>
+        </w:rPr>
+        <w:t xml:space="preserve"> </w:t>
+      </w:r>
+      <w:r>
+        <w:rPr>
+          <w:color w:val="EE0000"/>
+        </w:rPr>
+        <w:t>Attenuation characteristics must be greater than 40 dB per channel in the cutoff band (center frequency).</w:t>
+      </w:r>
+    </w:p>
     <w:p>
       <w:pPr>
         <w:numPr>
@@ -1946,15 +2022,29 @@
         </w:rPr>
         <w:t xml:space="preserve">Q1: 노이즈 필터로는 어떤 데이터가 오는가? </w:t>
       </w:r>
-    </w:p>
-    <w:p>
-      <w:r>
-        <w:rPr>
-          <w:rFonts w:hint="eastAsia"/>
-        </w:rPr>
-        <w:lastRenderedPageBreak/>
+      <w:r>
+        <w:rPr>
+          <w:color w:val="EE0000"/>
+        </w:rPr>
+        <w:t>What data comes into the noise filter?</w:t>
+      </w:r>
+    </w:p>
+    <w:p>
+      <w:r>
+        <w:rPr>
+          <w:rFonts w:hint="eastAsia"/>
+        </w:rPr>
         <w:t>Q2: 노이즈 필터에서 오는 데이터를 단순히 빼는 것으로는 되지 않는가?</w:t>
       </w:r>
+      <w:r>
+        <w:t xml:space="preserve"> </w:t>
+      </w:r>
+      <w:r>
+        <w:rPr>
+          <w:color w:val="EE0000"/>
+        </w:rPr>
+        <w:t>Why not just subtract the data coming from the noise filter?</w:t>
+      </w:r>
     </w:p>
     <w:p>
       <w:r>
@@ -1975,6 +2065,15 @@
         </w:rPr>
         <w:t xml:space="preserve"> DFT, FFT를 해서 필터를 한다는 것이냐?</w:t>
       </w:r>
+      <w:r>
+        <w:t xml:space="preserve"> </w:t>
+      </w:r>
+      <w:r>
+        <w:rPr>
+          <w:color w:val="EE0000"/>
+        </w:rPr>
+        <w:t>How do you do filtering using DFT and FFT?</w:t>
+      </w:r>
     </w:p>
     <w:p>
       <w:r>
@@ -1982,6 +2081,15 @@
           <w:rFonts w:hint="eastAsia"/>
         </w:rPr>
         <w:t>Q4: 실제 시험에서는 어떻게 노이즈를 형성하는 것이고 어떻게 검증한다는 것인가?</w:t>
+      </w:r>
+      <w:r>
+        <w:t xml:space="preserve"> </w:t>
+      </w:r>
+      <w:r>
+        <w:rPr>
+          <w:color w:val="EE0000"/>
+        </w:rPr>
+        <w:t>How is noise formed and verified in actual tests?</w:t>
       </w:r>
     </w:p>
     <w:p>
@@ -1995,6 +2103,12 @@
         </w:rPr>
         <w:t xml:space="preserve">Q5: 다른 계측 값에 대해서는 어떻게 처리되어야 하나? </w:t>
       </w:r>
+      <w:r>
+        <w:rPr>
+          <w:color w:val="EE0000"/>
+        </w:rPr>
+        <w:t>What about other measurement values?</w:t>
+      </w:r>
     </w:p>
     <w:p/>
     <w:p>
@@ -2059,6 +2173,32 @@
     <w:p>
       <w:pPr>
         <w:rPr>
+          <w:color w:val="EE0000"/>
+        </w:rPr>
+      </w:pPr>
+      <w:r>
+        <w:rPr>
+          <w:color w:val="EE0000"/>
+        </w:rPr>
+        <w:t>Event data and trend data must be generated in real time in the DACU and transmitted immediately upon request by the diagnostic unit.</w:t>
+      </w:r>
+      <w:r>
+        <w:rPr>
+          <w:color w:val="EE0000"/>
+        </w:rPr>
+        <w:t xml:space="preserve"> </w:t>
+      </w:r>
+      <w:r>
+        <w:rPr>
+          <w:color w:val="EE0000"/>
+        </w:rPr>
+        <w:t>You should optimize the way you create event and trend data files and manage data to use DACU storage space efficiently.</w:t>
+      </w:r>
+    </w:p>
+    <w:p/>
+    <w:p>
+      <w:pPr>
+        <w:rPr>
           <w:b/>
         </w:rPr>
       </w:pPr>
@@ -2082,6 +2222,19 @@
           <w:rFonts w:hint="eastAsia"/>
         </w:rPr>
         <w:t>데이터 생성 주기 및 정확도를 보장하며, 진단 유닛과의 신뢰성 있는 데이터 연동을 구현하고, DACU의 저장 공간을 효율적으로 관리하기 위함</w:t>
+      </w:r>
+    </w:p>
+    <w:p>
+      <w:pPr>
+        <w:rPr>
+          <w:color w:val="EE0000"/>
+        </w:rPr>
+      </w:pPr>
+      <w:r>
+        <w:rPr>
+          <w:color w:val="EE0000"/>
+        </w:rPr>
+        <w:t>To ensure data generation cycle and accuracy, implement reliable data linkage with the diagnostic unit, and efficiently manage the storage space of the DACU.</w:t>
       </w:r>
     </w:p>
     <w:p>
@@ -2128,6 +2281,9 @@
         </w:numPr>
         <w:spacing w:line="240" w:lineRule="auto"/>
         <w:jc w:val="left"/>
+        <w:rPr>
+          <w:color w:val="EE0000"/>
+        </w:rPr>
       </w:pPr>
       <w:r>
         <w:rPr>
@@ -2146,6 +2302,32 @@
           <w:rFonts w:hint="eastAsia"/>
         </w:rPr>
         <w:t xml:space="preserve"> 생성해야 하며, 생성된 데이터는 진단 유닛 요청 시 즉시 제공되어야 한다.</w:t>
+      </w:r>
+      <w:r>
+        <w:t xml:space="preserve"> </w:t>
+      </w:r>
+      <w:r>
+        <w:br/>
+      </w:r>
+      <w:r>
+        <w:rPr>
+          <w:color w:val="EE0000"/>
+        </w:rPr>
+        <w:t xml:space="preserve">DACU should be generated when the threshold of the </w:t>
+      </w:r>
+      <w:proofErr w:type="spellStart"/>
+      <w:r>
+        <w:rPr>
+          <w:color w:val="EE0000"/>
+        </w:rPr>
+        <w:t>json</w:t>
+      </w:r>
+      <w:proofErr w:type="spellEnd"/>
+      <w:r>
+        <w:rPr>
+          <w:color w:val="EE0000"/>
+        </w:rPr>
+        <w:t xml:space="preserve"> file is exceeded, and the generated data should be provided immediately when the diagnostic unit requests it.</w:t>
       </w:r>
     </w:p>
     <w:p>
@@ -2163,6 +2345,15 @@
         </w:rPr>
         <w:t>이벤트 및 트렌드 데이터 생성 로직:</w:t>
       </w:r>
+      <w:r>
+        <w:t xml:space="preserve"> </w:t>
+      </w:r>
+      <w:r>
+        <w:rPr>
+          <w:color w:val="EE0000"/>
+        </w:rPr>
+        <w:t>Event and trend data generation logic</w:t>
+      </w:r>
     </w:p>
     <w:p>
       <w:pPr>
@@ -2173,11 +2364,28 @@
         <w:spacing w:line="240" w:lineRule="auto"/>
         <w:jc w:val="left"/>
       </w:pPr>
-      <w:r>
-        <w:rPr>
-          <w:rFonts w:hint="eastAsia"/>
-        </w:rPr>
-        <w:t>LUConfig.json 파일의 Threshold 설정값 참조</w:t>
+      <w:proofErr w:type="spellStart"/>
+      <w:r>
+        <w:rPr>
+          <w:rFonts w:hint="eastAsia"/>
+        </w:rPr>
+        <w:t>LUConfig.json</w:t>
+      </w:r>
+      <w:proofErr w:type="spellEnd"/>
+      <w:r>
+        <w:rPr>
+          <w:rFonts w:hint="eastAsia"/>
+        </w:rPr>
+        <w:t xml:space="preserve"> 파일의 Threshold 설정값 참조</w:t>
+      </w:r>
+      <w:r>
+        <w:t xml:space="preserve"> </w:t>
+      </w:r>
+      <w:r>
+        <w:rPr>
+          <w:color w:val="EE0000"/>
+        </w:rPr>
+        <w:t>See Threshold settings in the file</w:t>
       </w:r>
     </w:p>
     <w:p>
@@ -2201,6 +2409,57 @@
         </w:rPr>
         <w:t>. EvtTransF에는 시간 정보를 업데이트 한다. 포맷은 YYYYMMDDHHMMSS</w:t>
       </w:r>
+      <w:r>
+        <w:br/>
+      </w:r>
+      <w:r>
+        <w:rPr>
+          <w:color w:val="EE0000"/>
+        </w:rPr>
+        <w:t>When an event occurs, update the ‘</w:t>
+      </w:r>
+      <w:proofErr w:type="spellStart"/>
+      <w:r>
+        <w:rPr>
+          <w:color w:val="EE0000"/>
+        </w:rPr>
+        <w:t>EvtLvlSt</w:t>
+      </w:r>
+      <w:proofErr w:type="spellEnd"/>
+      <w:r>
+        <w:rPr>
+          <w:color w:val="EE0000"/>
+        </w:rPr>
+        <w:t>’ and ‘</w:t>
+      </w:r>
+      <w:proofErr w:type="spellStart"/>
+      <w:r>
+        <w:rPr>
+          <w:color w:val="EE0000"/>
+        </w:rPr>
+        <w:t>EvtTransF</w:t>
+      </w:r>
+      <w:proofErr w:type="spellEnd"/>
+      <w:r>
+        <w:rPr>
+          <w:color w:val="EE0000"/>
+        </w:rPr>
+        <w:t xml:space="preserve">’ data properties of the 61850 logical node (SPDC). Update the time information in </w:t>
+      </w:r>
+      <w:proofErr w:type="spellStart"/>
+      <w:r>
+        <w:rPr>
+          <w:color w:val="EE0000"/>
+        </w:rPr>
+        <w:t>EvtTransF</w:t>
+      </w:r>
+      <w:proofErr w:type="spellEnd"/>
+      <w:r>
+        <w:rPr>
+          <w:color w:val="EE0000"/>
+        </w:rPr>
+        <w:t>. The format is YYYYMMDDHHMMSS.</w:t>
+      </w:r>
     </w:p>
     <w:p>
       <w:pPr>
@@ -2215,7 +2474,23 @@
         <w:rPr>
           <w:rFonts w:hint="eastAsia"/>
         </w:rPr>
-        <w:t>이벤트 발생 시 DACU는 빈 이벤트 파일을 생성하고, 이벤트 발생 시각 및 식별 플래그를 기록하여 진단 유닛이 이를 인식할 수 있도록 해야 한다. (이벤트 파일 생성 시 DACU 저장 공간 절약 목적)</w:t>
+        <w:t>이벤트 발생 시 DACU는 빈 이벤트 파일을 생성하고, 이벤트 발생 시각 및 식별 플래그를 기록하여 진단 유닛이 이를 인식할 수 있도록 해야 한다. (이벤트 파일 생성 시 DACU 저</w:t>
+      </w:r>
+      <w:r>
+        <w:rPr>
+          <w:rFonts w:hint="eastAsia"/>
+        </w:rPr>
+        <w:lastRenderedPageBreak/>
+        <w:t>장 공간 절약 목적)</w:t>
+      </w:r>
+      <w:r>
+        <w:br/>
+      </w:r>
+      <w:r>
+        <w:rPr>
+          <w:color w:val="EE0000"/>
+        </w:rPr>
+        <w:t>When an event occurs, DACU must create an empty event file and record the time of the event occurrence and an identification flag so that the diagnostic unit can recognize it. (This is to save DACU storage space when creating an event file.)</w:t>
       </w:r>
     </w:p>
     <w:p>
@@ -2233,6 +2508,15 @@
         </w:rPr>
         <w:t>진단 유닛이 이벤트 데이터를 요청하면, DACU는 이벤트 발생 시점 기준 과거 60초간의 실시간 데이터를 수집·병합하여 해당 이벤트 파일에 삽입해야 한다.</w:t>
       </w:r>
+      <w:r>
+        <w:br/>
+      </w:r>
+      <w:r>
+        <w:rPr>
+          <w:color w:val="EE0000"/>
+        </w:rPr>
+        <w:t>When the diagnostic unit requests event data, the DACU must collect and merge real-time data for the past 60 seconds from the time the event occurred and insert it into the corresponding event file.</w:t>
+      </w:r>
     </w:p>
     <w:p>
       <w:pPr>
@@ -2254,6 +2538,15 @@
           <w:rFonts w:hint="eastAsia"/>
         </w:rPr>
         <w:t xml:space="preserve"> CSV 구조 설계 필요</w:t>
+      </w:r>
+      <w:r>
+        <w:br/>
+      </w:r>
+      <w:r>
+        <w:rPr>
+          <w:color w:val="EE0000"/>
+        </w:rPr>
+        <w:t>Event occurrence time, file creation history must be managed separately in the event log using a ‘.csv’ file or SQLite. CSV structure design is required.</w:t>
       </w:r>
     </w:p>
     <w:p>
@@ -2274,6 +2567,46 @@
         </w:rPr>
         <w:t>이벤트 발생 시 61850 논리 노드(SPDC)의 ‘EvtLvlSt’, ‘EvtTransF’ 데이터 속성 업데이트</w:t>
       </w:r>
+      <w:r>
+        <w:br/>
+      </w:r>
+      <w:r>
+        <w:rPr>
+          <w:color w:val="EE0000"/>
+        </w:rPr>
+        <w:t>Update ‘</w:t>
+      </w:r>
+      <w:proofErr w:type="spellStart"/>
+      <w:r>
+        <w:rPr>
+          <w:color w:val="EE0000"/>
+        </w:rPr>
+        <w:t>EvtLvlSt</w:t>
+      </w:r>
+      <w:proofErr w:type="spellEnd"/>
+      <w:r>
+        <w:rPr>
+          <w:color w:val="EE0000"/>
+        </w:rPr>
+        <w:t>’, ‘</w:t>
+      </w:r>
+      <w:proofErr w:type="spellStart"/>
+      <w:r>
+        <w:rPr>
+          <w:color w:val="EE0000"/>
+        </w:rPr>
+        <w:t>EvtTransF</w:t>
+      </w:r>
+      <w:proofErr w:type="spellEnd"/>
+      <w:r>
+        <w:rPr>
+          <w:color w:val="EE0000"/>
+        </w:rPr>
+        <w:t>’ data properties of 61850 logical node (SPDC) when an event occurs</w:t>
+      </w:r>
+      <w:r>
+        <w:br/>
+      </w:r>
     </w:p>
     <w:p>
       <w:pPr>
@@ -2290,6 +2623,15 @@
         </w:rPr>
         <w:t>진단 유닛이 이벤트 파일 요청 시, DACU는 해당 로그를 참조하여 즉시 파일 생성 및 전송을 진행해야 한다.</w:t>
       </w:r>
+      <w:r>
+        <w:br/>
+      </w:r>
+      <w:r>
+        <w:rPr>
+          <w:color w:val="EE0000"/>
+        </w:rPr>
+        <w:t>When the diagnostic unit requests an event file, DACU must immediately create and transmit the file by referring to the corresponding log.</w:t>
+      </w:r>
     </w:p>
     <w:p>
       <w:pPr>
@@ -2320,7 +2662,6 @@
         <w:rPr>
           <w:rFonts w:hint="eastAsia"/>
         </w:rPr>
-        <w:lastRenderedPageBreak/>
         <w:t>진단 유닛이 15분마다 트렌드 데이터를 요청하면, DACU는 요청된 시각 기준 과거 15분(900초)의 실시간 데이터를 수집·병합하여 해당 트렌드 파일에 삽입해야 한다. DACU는 진단 유닛에서 요청 시에 트렌드 데이터를 생성해야 하며, 생성된 데이터는 진단 유닛 요청 시 즉시 제공되어야 한다.</w:t>
       </w:r>
       <w:r>
@@ -2401,6 +2742,7 @@
         <w:rPr>
           <w:rFonts w:hint="eastAsia"/>
         </w:rPr>
+        <w:lastRenderedPageBreak/>
         <w:t>Q1: 트렌드 데이터 요청 기준은 LU 기준? 아니면 진단 유닛 기준?</w:t>
       </w:r>
     </w:p>
@@ -3993,7 +4335,14 @@
             <w:noProof/>
             <w:lang w:val="ko-KR"/>
           </w:rPr>
-          <w:t>10</w:t>
+          <w:t>1</w:t>
+        </w:r>
+        <w:r>
+          <w:rPr>
+            <w:noProof/>
+            <w:lang w:val="ko-KR"/>
+          </w:rPr>
+          <w:t>0</w:t>
         </w:r>
         <w:r>
           <w:fldChar w:fldCharType="end"/>

</xml_diff>

<commit_message>
24 July 25 Office
</commit_message>
<xml_diff>
--- a/PDA Project/New_Technolgy_Team/LU Ver 0.0 Requirements.docx
+++ b/PDA Project/New_Technolgy_Team/LU Ver 0.0 Requirements.docx
@@ -1967,19 +1967,7 @@
         <w:rPr>
           <w:color w:val="EE0000"/>
         </w:rPr>
-        <w:t>However, more than one filter (BRF) for removing specific noise cannot be used.</w:t>
-      </w:r>
-      <w:r>
-        <w:rPr>
-          <w:color w:val="EE0000"/>
-        </w:rPr>
-        <w:t xml:space="preserve"> </w:t>
-      </w:r>
-      <w:r>
-        <w:rPr>
-          <w:color w:val="EE0000"/>
-        </w:rPr>
-        <w:t>Attenuation characteristics must be greater than 40 dB per channel in the cutoff band (center frequency).</w:t>
+        <w:t>However, more than one filter (BRF) for removing specific noise cannot be used. Attenuation characteristics must be greater than 40 dB per channel in the cutoff band (center frequency).</w:t>
       </w:r>
     </w:p>
     <w:p>
@@ -1997,6 +1985,18 @@
         </w:rPr>
         <w:t>DFT 기반 PD 노이즈 게이팅 알고리즘 적용 (확정 X)</w:t>
       </w:r>
+      <w:r>
+        <w:rPr>
+          <w:rFonts w:hint="eastAsia"/>
+        </w:rPr>
+        <w:t xml:space="preserve"> </w:t>
+      </w:r>
+      <w:r>
+        <w:rPr>
+          <w:color w:val="EE0000"/>
+        </w:rPr>
+        <w:t>Application of DFT-based PD noise gating algorithm (not confirmed)</w:t>
+      </w:r>
     </w:p>
     <w:p>
       <w:pPr>
@@ -2110,7 +2110,13 @@
         <w:t>What about other measurement values?</w:t>
       </w:r>
     </w:p>
-    <w:p/>
+    <w:p>
+      <w:pPr>
+        <w:rPr>
+          <w:rFonts w:hint="eastAsia"/>
+        </w:rPr>
+      </w:pPr>
+    </w:p>
     <w:p>
       <w:pPr>
         <w:pStyle w:val="Heading1"/>

</xml_diff>